<commit_message>
changes to report file
</commit_message>
<xml_diff>
--- a/Want to fly.docx
+++ b/Want to fly.docx
@@ -405,6 +405,7 @@
                                   <w:dataBinding w:prefixMappings="xmlns:ns0='http://purl.org/dc/elements/1.1/' xmlns:ns1='http://schemas.openxmlformats.org/package/2006/metadata/core-properties' " w:xpath="/ns1:coreProperties[1]/ns0:subject[1]" w:storeItemID="{6C3C8BC8-F283-45AE-878A-BAB7291924A1}"/>
                                   <w:text/>
                                 </w:sdtPr>
+                                <w:sdtEndPr/>
                                 <w:sdtContent>
                                   <w:p>
                                     <w:pPr>
@@ -510,6 +511,7 @@
                             <w:dataBinding w:prefixMappings="xmlns:ns0='http://purl.org/dc/elements/1.1/' xmlns:ns1='http://schemas.openxmlformats.org/package/2006/metadata/core-properties' " w:xpath="/ns1:coreProperties[1]/ns0:subject[1]" w:storeItemID="{6C3C8BC8-F283-45AE-878A-BAB7291924A1}"/>
                             <w:text/>
                           </w:sdtPr>
+                          <w:sdtEndPr/>
                           <w:sdtContent>
                             <w:p>
                               <w:pPr>
@@ -550,6 +552,72 @@
               <w:szCs w:val="32"/>
             </w:rPr>
           </w:pPr>
+          <w:r>
+            <w:rPr>
+              <w:rFonts w:ascii="Arial" w:eastAsia="Times New Roman" w:hAnsi="Arial" w:cs="Arial"/>
+              <w:noProof/>
+              <w:color w:val="595959"/>
+              <w:sz w:val="20"/>
+              <w:szCs w:val="20"/>
+              <w:bdr w:val="none" w:sz="0" w:space="0" w:color="auto" w:frame="1"/>
+            </w:rPr>
+            <w:drawing>
+              <wp:anchor distT="0" distB="0" distL="114300" distR="114300" simplePos="0" relativeHeight="251663360" behindDoc="0" locked="0" layoutInCell="1" allowOverlap="1" wp14:anchorId="401F8385">
+                <wp:simplePos x="0" y="0"/>
+                <wp:positionH relativeFrom="column">
+                  <wp:posOffset>628650</wp:posOffset>
+                </wp:positionH>
+                <wp:positionV relativeFrom="paragraph">
+                  <wp:posOffset>1943100</wp:posOffset>
+                </wp:positionV>
+                <wp:extent cx="4819650" cy="1476375"/>
+                <wp:effectExtent l="0" t="0" r="0" b="9525"/>
+                <wp:wrapNone/>
+                <wp:docPr id="6" name="Picture 6"/>
+                <wp:cNvGraphicFramePr>
+                  <a:graphicFrameLocks xmlns:a="http://schemas.openxmlformats.org/drawingml/2006/main" noChangeAspect="1"/>
+                </wp:cNvGraphicFramePr>
+                <a:graphic xmlns:a="http://schemas.openxmlformats.org/drawingml/2006/main">
+                  <a:graphicData uri="http://schemas.openxmlformats.org/drawingml/2006/picture">
+                    <pic:pic xmlns:pic="http://schemas.openxmlformats.org/drawingml/2006/picture">
+                      <pic:nvPicPr>
+                        <pic:cNvPr id="0" name="Picture 1"/>
+                        <pic:cNvPicPr>
+                          <a:picLocks noChangeAspect="1" noChangeArrowheads="1"/>
+                        </pic:cNvPicPr>
+                      </pic:nvPicPr>
+                      <pic:blipFill>
+                        <a:blip r:embed="rId10">
+                          <a:extLst>
+                            <a:ext uri="{28A0092B-C50C-407E-A947-70E740481C1C}">
+                              <a14:useLocalDpi xmlns:a14="http://schemas.microsoft.com/office/drawing/2010/main" val="0"/>
+                            </a:ext>
+                          </a:extLst>
+                        </a:blip>
+                        <a:srcRect/>
+                        <a:stretch>
+                          <a:fillRect/>
+                        </a:stretch>
+                      </pic:blipFill>
+                      <pic:spPr bwMode="auto">
+                        <a:xfrm>
+                          <a:off x="0" y="0"/>
+                          <a:ext cx="4819650" cy="1476375"/>
+                        </a:xfrm>
+                        <a:prstGeom prst="rect">
+                          <a:avLst/>
+                        </a:prstGeom>
+                        <a:noFill/>
+                        <a:ln>
+                          <a:noFill/>
+                        </a:ln>
+                      </pic:spPr>
+                    </pic:pic>
+                  </a:graphicData>
+                </a:graphic>
+              </wp:anchor>
+            </w:drawing>
+          </w:r>
           <w:r>
             <w:rPr>
               <w:noProof/>
@@ -856,6 +924,7 @@
                                   <w:dataBinding w:prefixMappings="xmlns:ns0='http://schemas.microsoft.com/office/2006/coverPageProps' " w:xpath="/ns0:CoverPageProperties[1]/ns0:Abstract[1]" w:storeItemID="{55AF091B-3C7A-41E3-B477-F2FDAA23CFDA}"/>
                                   <w:text w:multiLine="1"/>
                                 </w:sdtPr>
+                                <w:sdtEndPr/>
                                 <w:sdtContent>
                                   <w:p>
                                     <w:pPr>
@@ -936,6 +1005,7 @@
                             <w:dataBinding w:prefixMappings="xmlns:ns0='http://schemas.microsoft.com/office/2006/coverPageProps' " w:xpath="/ns0:CoverPageProperties[1]/ns0:Abstract[1]" w:storeItemID="{55AF091B-3C7A-41E3-B477-F2FDAA23CFDA}"/>
                             <w:text w:multiLine="1"/>
                           </w:sdtPr>
+                          <w:sdtEndPr/>
                           <w:sdtContent>
                             <w:p>
                               <w:pPr>
@@ -968,72 +1038,6 @@
           </w:r>
           <w:r>
             <w:rPr>
-              <w:rFonts w:ascii="Arial" w:eastAsia="Times New Roman" w:hAnsi="Arial" w:cs="Arial"/>
-              <w:noProof/>
-              <w:color w:val="595959"/>
-              <w:sz w:val="20"/>
-              <w:szCs w:val="20"/>
-              <w:bdr w:val="none" w:sz="0" w:space="0" w:color="auto" w:frame="1"/>
-            </w:rPr>
-            <w:drawing>
-              <wp:anchor distT="0" distB="0" distL="114300" distR="114300" simplePos="0" relativeHeight="251663360" behindDoc="0" locked="0" layoutInCell="1" allowOverlap="1" wp14:anchorId="401F8385">
-                <wp:simplePos x="0" y="0"/>
-                <wp:positionH relativeFrom="column">
-                  <wp:posOffset>742950</wp:posOffset>
-                </wp:positionH>
-                <wp:positionV relativeFrom="paragraph">
-                  <wp:posOffset>1724025</wp:posOffset>
-                </wp:positionV>
-                <wp:extent cx="4819650" cy="1476375"/>
-                <wp:effectExtent l="0" t="0" r="0" b="9525"/>
-                <wp:wrapNone/>
-                <wp:docPr id="6" name="Picture 6"/>
-                <wp:cNvGraphicFramePr>
-                  <a:graphicFrameLocks xmlns:a="http://schemas.openxmlformats.org/drawingml/2006/main" noChangeAspect="1"/>
-                </wp:cNvGraphicFramePr>
-                <a:graphic xmlns:a="http://schemas.openxmlformats.org/drawingml/2006/main">
-                  <a:graphicData uri="http://schemas.openxmlformats.org/drawingml/2006/picture">
-                    <pic:pic xmlns:pic="http://schemas.openxmlformats.org/drawingml/2006/picture">
-                      <pic:nvPicPr>
-                        <pic:cNvPr id="0" name="Picture 1"/>
-                        <pic:cNvPicPr>
-                          <a:picLocks noChangeAspect="1" noChangeArrowheads="1"/>
-                        </pic:cNvPicPr>
-                      </pic:nvPicPr>
-                      <pic:blipFill>
-                        <a:blip r:embed="rId10">
-                          <a:extLst>
-                            <a:ext uri="{28A0092B-C50C-407E-A947-70E740481C1C}">
-                              <a14:useLocalDpi xmlns:a14="http://schemas.microsoft.com/office/drawing/2010/main" val="0"/>
-                            </a:ext>
-                          </a:extLst>
-                        </a:blip>
-                        <a:srcRect/>
-                        <a:stretch>
-                          <a:fillRect/>
-                        </a:stretch>
-                      </pic:blipFill>
-                      <pic:spPr bwMode="auto">
-                        <a:xfrm>
-                          <a:off x="0" y="0"/>
-                          <a:ext cx="4819650" cy="1476375"/>
-                        </a:xfrm>
-                        <a:prstGeom prst="rect">
-                          <a:avLst/>
-                        </a:prstGeom>
-                        <a:noFill/>
-                        <a:ln>
-                          <a:noFill/>
-                        </a:ln>
-                      </pic:spPr>
-                    </pic:pic>
-                  </a:graphicData>
-                </a:graphic>
-              </wp:anchor>
-            </w:drawing>
-          </w:r>
-          <w:r>
-            <w:rPr>
               <w:rFonts w:asciiTheme="majorHAnsi" w:eastAsiaTheme="majorEastAsia" w:hAnsiTheme="majorHAnsi" w:cstheme="majorBidi"/>
               <w:color w:val="2F5496" w:themeColor="accent1" w:themeShade="BF"/>
               <w:sz w:val="32"/>
@@ -1046,6 +1050,13 @@
     </w:sdt>
     <w:sdt>
       <w:sdtPr>
+        <w:rPr>
+          <w:rFonts w:asciiTheme="minorHAnsi" w:eastAsiaTheme="minorEastAsia" w:hAnsiTheme="minorHAnsi" w:cstheme="minorBidi"/>
+          <w:color w:val="auto"/>
+          <w:sz w:val="22"/>
+          <w:szCs w:val="22"/>
+          <w:lang w:val="en-CA" w:eastAsia="zh-CN"/>
+        </w:rPr>
         <w:id w:val="1973027444"/>
         <w:docPartObj>
           <w:docPartGallery w:val="Table of Contents"/>
@@ -1054,14 +1065,9 @@
       </w:sdtPr>
       <w:sdtEndPr>
         <w:rPr>
-          <w:rFonts w:asciiTheme="minorHAnsi" w:eastAsiaTheme="minorEastAsia" w:hAnsiTheme="minorHAnsi" w:cstheme="minorBidi"/>
           <w:b/>
           <w:bCs/>
           <w:noProof/>
-          <w:color w:val="auto"/>
-          <w:sz w:val="22"/>
-          <w:szCs w:val="22"/>
-          <w:lang w:val="en-CA" w:eastAsia="zh-CN"/>
         </w:rPr>
       </w:sdtEndPr>
       <w:sdtContent>
@@ -4711,8 +4717,6 @@
       <w:r>
         <w:br w:type="page"/>
       </w:r>
-      <w:bookmarkStart w:id="14" w:name="_GoBack"/>
-      <w:bookmarkEnd w:id="14"/>
     </w:p>
     <w:p>
       <w:pPr>
@@ -4738,24 +4742,24 @@
           <w:szCs w:val="24"/>
         </w:rPr>
       </w:pPr>
-      <w:bookmarkStart w:id="15" w:name="_Toc120457329"/>
+      <w:bookmarkStart w:id="14" w:name="_Toc120457329"/>
       <w:r>
         <w:t>6. System Design</w:t>
       </w:r>
+      <w:bookmarkEnd w:id="14"/>
+    </w:p>
+    <w:p>
+      <w:pPr>
+        <w:pStyle w:val="Heading3"/>
+        <w:rPr>
+          <w:rFonts w:ascii="Times New Roman" w:hAnsi="Times New Roman" w:cs="Times New Roman"/>
+        </w:rPr>
+      </w:pPr>
+      <w:bookmarkStart w:id="15" w:name="_Toc120457330"/>
+      <w:r>
+        <w:t>6a. Class Diagrams</w:t>
+      </w:r>
       <w:bookmarkEnd w:id="15"/>
-    </w:p>
-    <w:p>
-      <w:pPr>
-        <w:pStyle w:val="Heading3"/>
-        <w:rPr>
-          <w:rFonts w:ascii="Times New Roman" w:hAnsi="Times New Roman" w:cs="Times New Roman"/>
-        </w:rPr>
-      </w:pPr>
-      <w:bookmarkStart w:id="16" w:name="_Toc120457330"/>
-      <w:r>
-        <w:t>6a. Class Diagrams</w:t>
-      </w:r>
-      <w:bookmarkEnd w:id="16"/>
     </w:p>
     <w:p>
       <w:pPr>
@@ -4840,11 +4844,11 @@
           <w:rFonts w:ascii="Times New Roman" w:hAnsi="Times New Roman" w:cs="Times New Roman"/>
         </w:rPr>
       </w:pPr>
-      <w:bookmarkStart w:id="17" w:name="_Toc120457331"/>
+      <w:bookmarkStart w:id="16" w:name="_Toc120457331"/>
       <w:r>
         <w:t>6b. Subsystem Decomposition</w:t>
       </w:r>
-      <w:bookmarkEnd w:id="17"/>
+      <w:bookmarkEnd w:id="16"/>
     </w:p>
     <w:p>
       <w:pPr>
@@ -4907,11 +4911,11 @@
       <w:pPr>
         <w:pStyle w:val="Heading3"/>
       </w:pPr>
-      <w:bookmarkStart w:id="18" w:name="_Toc120457332"/>
+      <w:bookmarkStart w:id="17" w:name="_Toc120457332"/>
       <w:r>
         <w:t>6c. Data Dictionary</w:t>
       </w:r>
-      <w:bookmarkEnd w:id="18"/>
+      <w:bookmarkEnd w:id="17"/>
     </w:p>
     <w:p/>
     <w:p>
@@ -4950,24 +4954,14 @@
       <w:r>
         <w:t xml:space="preserve">Table </w:t>
       </w:r>
-      <w:r>
-        <w:fldChar w:fldCharType="begin"/>
-      </w:r>
-      <w:r>
-        <w:instrText xml:space="preserve"> SEQ Table \* ARABIC </w:instrText>
-      </w:r>
-      <w:r>
-        <w:fldChar w:fldCharType="separate"/>
-      </w:r>
-      <w:r>
-        <w:rPr>
-          <w:noProof/>
-        </w:rPr>
-        <w:t>1</w:t>
-      </w:r>
-      <w:r>
-        <w:fldChar w:fldCharType="end"/>
-      </w:r>
+      <w:fldSimple w:instr=" SEQ Table \* ARABIC ">
+        <w:r>
+          <w:rPr>
+            <w:noProof/>
+          </w:rPr>
+          <w:t>1</w:t>
+        </w:r>
+      </w:fldSimple>
       <w:r>
         <w:t>: Data Dictionary</w:t>
       </w:r>
@@ -6511,160 +6505,17 @@
       <w:pPr>
         <w:pStyle w:val="Heading2"/>
       </w:pPr>
-      <w:bookmarkStart w:id="19" w:name="_Toc120457333"/>
+      <w:bookmarkStart w:id="18" w:name="_Toc120457333"/>
       <w:r>
         <w:t>7. User Interface</w:t>
       </w:r>
-      <w:bookmarkEnd w:id="19"/>
-    </w:p>
-    <w:p>
-      <w:r>
-        <w:rPr>
+      <w:bookmarkEnd w:id="18"/>
+    </w:p>
+    <w:p>
+      <w:r>
+        <w:rPr>
+          <w:rFonts w:ascii="Arial" w:eastAsia="Times New Roman" w:hAnsi="Arial" w:cs="Arial"/>
           <w:noProof/>
-        </w:rPr>
-        <mc:AlternateContent>
-          <mc:Choice Requires="wps">
-            <w:drawing>
-              <wp:anchor distT="0" distB="0" distL="114300" distR="114300" simplePos="0" relativeHeight="251671552" behindDoc="0" locked="0" layoutInCell="1" allowOverlap="1" wp14:anchorId="32028E93" wp14:editId="2724675C">
-                <wp:simplePos x="0" y="0"/>
-                <wp:positionH relativeFrom="column">
-                  <wp:posOffset>0</wp:posOffset>
-                </wp:positionH>
-                <wp:positionV relativeFrom="paragraph">
-                  <wp:posOffset>3021330</wp:posOffset>
-                </wp:positionV>
-                <wp:extent cx="1529080" cy="635"/>
-                <wp:effectExtent l="0" t="0" r="0" b="0"/>
-                <wp:wrapSquare wrapText="bothSides"/>
-                <wp:docPr id="11" name="Text Box 11"/>
-                <wp:cNvGraphicFramePr/>
-                <a:graphic xmlns:a="http://schemas.openxmlformats.org/drawingml/2006/main">
-                  <a:graphicData uri="http://schemas.microsoft.com/office/word/2010/wordprocessingShape">
-                    <wps:wsp>
-                      <wps:cNvSpPr txBox="1"/>
-                      <wps:spPr>
-                        <a:xfrm>
-                          <a:off x="0" y="0"/>
-                          <a:ext cx="1529080" cy="635"/>
-                        </a:xfrm>
-                        <a:prstGeom prst="rect">
-                          <a:avLst/>
-                        </a:prstGeom>
-                        <a:solidFill>
-                          <a:prstClr val="white"/>
-                        </a:solidFill>
-                        <a:ln>
-                          <a:noFill/>
-                        </a:ln>
-                      </wps:spPr>
-                      <wps:txbx>
-                        <w:txbxContent>
-                          <w:p>
-                            <w:pPr>
-                              <w:pStyle w:val="Caption"/>
-                              <w:rPr>
-                                <w:rFonts w:ascii="Arial" w:eastAsia="Times New Roman" w:hAnsi="Arial" w:cs="Arial"/>
-                                <w:color w:val="595959"/>
-                                <w:sz w:val="24"/>
-                                <w:szCs w:val="24"/>
-                                <w:u w:val="single"/>
-                              </w:rPr>
-                            </w:pPr>
-                            <w:bookmarkStart w:id="20" w:name="_Toc120471345"/>
-                            <w:r>
-                              <w:t xml:space="preserve">Figure </w:t>
-                            </w:r>
-                            <w:r>
-                              <w:fldChar w:fldCharType="begin"/>
-                            </w:r>
-                            <w:r>
-                              <w:instrText xml:space="preserve"> SEQ Figure \* ARABIC </w:instrText>
-                            </w:r>
-                            <w:r>
-                              <w:fldChar w:fldCharType="separate"/>
-                            </w:r>
-                            <w:r>
-                              <w:rPr>
-                                <w:noProof/>
-                              </w:rPr>
-                              <w:t>1</w:t>
-                            </w:r>
-                            <w:r>
-                              <w:fldChar w:fldCharType="end"/>
-                            </w:r>
-                            <w:r>
-                              <w:t>: Onboarding Screen</w:t>
-                            </w:r>
-                            <w:bookmarkEnd w:id="20"/>
-                          </w:p>
-                        </w:txbxContent>
-                      </wps:txbx>
-                      <wps:bodyPr rot="0" spcFirstLastPara="0" vertOverflow="overflow" horzOverflow="overflow" vert="horz" wrap="square" lIns="0" tIns="0" rIns="0" bIns="0" numCol="1" spcCol="0" rtlCol="0" fromWordArt="0" anchor="t" anchorCtr="0" forceAA="0" compatLnSpc="1">
-                        <a:prstTxWarp prst="textNoShape">
-                          <a:avLst/>
-                        </a:prstTxWarp>
-                        <a:spAutoFit/>
-                      </wps:bodyPr>
-                    </wps:wsp>
-                  </a:graphicData>
-                </a:graphic>
-              </wp:anchor>
-            </w:drawing>
-          </mc:Choice>
-          <mc:Fallback>
-            <w:pict>
-              <v:shape w14:anchorId="32028E93" id="Text Box 11" o:spid="_x0000_s1029" type="#_x0000_t202" style="position:absolute;margin-left:0;margin-top:237.9pt;width:120.4pt;height:.05pt;z-index:251671552;visibility:visible;mso-wrap-style:square;mso-wrap-distance-left:9pt;mso-wrap-distance-top:0;mso-wrap-distance-right:9pt;mso-wrap-distance-bottom:0;mso-position-horizontal:absolute;mso-position-horizontal-relative:text;mso-position-vertical:absolute;mso-position-vertical-relative:text;v-text-anchor:top" o:gfxdata="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" stroked="f">
-                <v:textbox style="mso-fit-shape-to-text:t" inset="0,0,0,0">
-                  <w:txbxContent>
-                    <w:p>
-                      <w:pPr>
-                        <w:pStyle w:val="Caption"/>
-                        <w:rPr>
-                          <w:rFonts w:ascii="Arial" w:eastAsia="Times New Roman" w:hAnsi="Arial" w:cs="Arial"/>
-                          <w:color w:val="595959"/>
-                          <w:sz w:val="24"/>
-                          <w:szCs w:val="24"/>
-                          <w:u w:val="single"/>
-                        </w:rPr>
-                      </w:pPr>
-                      <w:bookmarkStart w:id="21" w:name="_Toc120471345"/>
-                      <w:r>
-                        <w:t xml:space="preserve">Figure </w:t>
-                      </w:r>
-                      <w:r>
-                        <w:fldChar w:fldCharType="begin"/>
-                      </w:r>
-                      <w:r>
-                        <w:instrText xml:space="preserve"> SEQ Figure \* ARABIC </w:instrText>
-                      </w:r>
-                      <w:r>
-                        <w:fldChar w:fldCharType="separate"/>
-                      </w:r>
-                      <w:r>
-                        <w:rPr>
-                          <w:noProof/>
-                        </w:rPr>
-                        <w:t>1</w:t>
-                      </w:r>
-                      <w:r>
-                        <w:fldChar w:fldCharType="end"/>
-                      </w:r>
-                      <w:r>
-                        <w:t>: Onboarding Screen</w:t>
-                      </w:r>
-                      <w:bookmarkEnd w:id="21"/>
-                    </w:p>
-                  </w:txbxContent>
-                </v:textbox>
-                <w10:wrap type="square"/>
-              </v:shape>
-            </w:pict>
-          </mc:Fallback>
-        </mc:AlternateContent>
-      </w:r>
-      <w:r>
-        <w:rPr>
-          <w:rFonts w:ascii="Arial" w:eastAsia="Times New Roman" w:hAnsi="Arial" w:cs="Arial"/>
           <w:color w:val="595959"/>
           <w:sz w:val="24"/>
           <w:szCs w:val="24"/>
@@ -6677,7 +6528,7 @@
               <wp:align>left</wp:align>
             </wp:positionH>
             <wp:positionV relativeFrom="paragraph">
-              <wp:posOffset>220980</wp:posOffset>
+              <wp:posOffset>30480</wp:posOffset>
             </wp:positionV>
             <wp:extent cx="1529324" cy="2743200"/>
             <wp:effectExtent l="0" t="0" r="0" b="0"/>
@@ -6814,8 +6665,132 @@
         </w:rPr>
       </w:pPr>
     </w:p>
-    <w:p/>
-    <w:p/>
+    <w:p>
+      <w:r>
+        <w:rPr>
+          <w:noProof/>
+        </w:rPr>
+        <mc:AlternateContent>
+          <mc:Choice Requires="wps">
+            <w:drawing>
+              <wp:anchor distT="0" distB="0" distL="114300" distR="114300" simplePos="0" relativeHeight="251671552" behindDoc="0" locked="0" layoutInCell="1" allowOverlap="1" wp14:anchorId="32028E93" wp14:editId="2724675C">
+                <wp:simplePos x="0" y="0"/>
+                <wp:positionH relativeFrom="margin">
+                  <wp:align>left</wp:align>
+                </wp:positionH>
+                <wp:positionV relativeFrom="paragraph">
+                  <wp:posOffset>127635</wp:posOffset>
+                </wp:positionV>
+                <wp:extent cx="1529080" cy="635"/>
+                <wp:effectExtent l="0" t="0" r="0" b="0"/>
+                <wp:wrapSquare wrapText="bothSides"/>
+                <wp:docPr id="11" name="Text Box 11"/>
+                <wp:cNvGraphicFramePr/>
+                <a:graphic xmlns:a="http://schemas.openxmlformats.org/drawingml/2006/main">
+                  <a:graphicData uri="http://schemas.microsoft.com/office/word/2010/wordprocessingShape">
+                    <wps:wsp>
+                      <wps:cNvSpPr txBox="1"/>
+                      <wps:spPr>
+                        <a:xfrm>
+                          <a:off x="0" y="0"/>
+                          <a:ext cx="1529080" cy="635"/>
+                        </a:xfrm>
+                        <a:prstGeom prst="rect">
+                          <a:avLst/>
+                        </a:prstGeom>
+                        <a:solidFill>
+                          <a:prstClr val="white"/>
+                        </a:solidFill>
+                        <a:ln>
+                          <a:noFill/>
+                        </a:ln>
+                      </wps:spPr>
+                      <wps:txbx>
+                        <w:txbxContent>
+                          <w:p>
+                            <w:pPr>
+                              <w:pStyle w:val="Caption"/>
+                              <w:rPr>
+                                <w:rFonts w:ascii="Arial" w:eastAsia="Times New Roman" w:hAnsi="Arial" w:cs="Arial"/>
+                                <w:color w:val="595959"/>
+                                <w:sz w:val="24"/>
+                                <w:szCs w:val="24"/>
+                                <w:u w:val="single"/>
+                              </w:rPr>
+                            </w:pPr>
+                            <w:bookmarkStart w:id="19" w:name="_Toc120471345"/>
+                            <w:r>
+                              <w:t xml:space="preserve">Figure </w:t>
+                            </w:r>
+                            <w:fldSimple w:instr=" SEQ Figure \* ARABIC ">
+                              <w:r>
+                                <w:rPr>
+                                  <w:noProof/>
+                                </w:rPr>
+                                <w:t>1</w:t>
+                              </w:r>
+                            </w:fldSimple>
+                            <w:r>
+                              <w:t>: Onboarding Screen</w:t>
+                            </w:r>
+                            <w:bookmarkEnd w:id="19"/>
+                          </w:p>
+                        </w:txbxContent>
+                      </wps:txbx>
+                      <wps:bodyPr rot="0" spcFirstLastPara="0" vertOverflow="overflow" horzOverflow="overflow" vert="horz" wrap="square" lIns="0" tIns="0" rIns="0" bIns="0" numCol="1" spcCol="0" rtlCol="0" fromWordArt="0" anchor="t" anchorCtr="0" forceAA="0" compatLnSpc="1">
+                        <a:prstTxWarp prst="textNoShape">
+                          <a:avLst/>
+                        </a:prstTxWarp>
+                        <a:spAutoFit/>
+                      </wps:bodyPr>
+                    </wps:wsp>
+                  </a:graphicData>
+                </a:graphic>
+              </wp:anchor>
+            </w:drawing>
+          </mc:Choice>
+          <mc:Fallback>
+            <w:pict>
+              <v:shape w14:anchorId="32028E93" id="Text Box 11" o:spid="_x0000_s1029" type="#_x0000_t202" style="position:absolute;margin-left:0;margin-top:10.05pt;width:120.4pt;height:.05pt;z-index:251671552;visibility:visible;mso-wrap-style:square;mso-wrap-distance-left:9pt;mso-wrap-distance-top:0;mso-wrap-distance-right:9pt;mso-wrap-distance-bottom:0;mso-position-horizontal:left;mso-position-horizontal-relative:margin;mso-position-vertical:absolute;mso-position-vertical-relative:text;v-text-anchor:top" o:gfxdata="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" stroked="f">
+                <v:textbox style="mso-fit-shape-to-text:t" inset="0,0,0,0">
+                  <w:txbxContent>
+                    <w:p>
+                      <w:pPr>
+                        <w:pStyle w:val="Caption"/>
+                        <w:rPr>
+                          <w:rFonts w:ascii="Arial" w:eastAsia="Times New Roman" w:hAnsi="Arial" w:cs="Arial"/>
+                          <w:color w:val="595959"/>
+                          <w:sz w:val="24"/>
+                          <w:szCs w:val="24"/>
+                          <w:u w:val="single"/>
+                        </w:rPr>
+                      </w:pPr>
+                      <w:bookmarkStart w:id="20" w:name="_Toc120471345"/>
+                      <w:r>
+                        <w:t xml:space="preserve">Figure </w:t>
+                      </w:r>
+                      <w:fldSimple w:instr=" SEQ Figure \* ARABIC ">
+                        <w:r>
+                          <w:rPr>
+                            <w:noProof/>
+                          </w:rPr>
+                          <w:t>1</w:t>
+                        </w:r>
+                      </w:fldSimple>
+                      <w:r>
+                        <w:t>: Onboarding Screen</w:t>
+                      </w:r>
+                      <w:bookmarkEnd w:id="20"/>
+                    </w:p>
+                  </w:txbxContent>
+                </v:textbox>
+                <w10:wrap type="square" anchorx="margin"/>
+              </v:shape>
+            </w:pict>
+          </mc:Fallback>
+        </mc:AlternateContent>
+      </w:r>
+    </w:p>
     <w:p/>
     <w:p>
       <w:pPr>
@@ -6866,32 +6841,22 @@
                             <w:pPr>
                               <w:pStyle w:val="Caption"/>
                             </w:pPr>
-                            <w:bookmarkStart w:id="22" w:name="_Toc120471346"/>
+                            <w:bookmarkStart w:id="21" w:name="_Toc120471346"/>
                             <w:r>
                               <w:t xml:space="preserve">Figure </w:t>
                             </w:r>
-                            <w:r>
-                              <w:fldChar w:fldCharType="begin"/>
-                            </w:r>
-                            <w:r>
-                              <w:instrText xml:space="preserve"> SEQ Figure \* ARABIC </w:instrText>
-                            </w:r>
-                            <w:r>
-                              <w:fldChar w:fldCharType="separate"/>
-                            </w:r>
-                            <w:r>
-                              <w:rPr>
-                                <w:noProof/>
-                              </w:rPr>
-                              <w:t>2</w:t>
-                            </w:r>
-                            <w:r>
-                              <w:fldChar w:fldCharType="end"/>
-                            </w:r>
+                            <w:fldSimple w:instr=" SEQ Figure \* ARABIC ">
+                              <w:r>
+                                <w:rPr>
+                                  <w:noProof/>
+                                </w:rPr>
+                                <w:t>2</w:t>
+                              </w:r>
+                            </w:fldSimple>
                             <w:r>
                               <w:t>: Home Screen</w:t>
                             </w:r>
-                            <w:bookmarkEnd w:id="22"/>
+                            <w:bookmarkEnd w:id="21"/>
                           </w:p>
                         </w:txbxContent>
                       </wps:txbx>
@@ -6916,32 +6881,22 @@
                       <w:pPr>
                         <w:pStyle w:val="Caption"/>
                       </w:pPr>
-                      <w:bookmarkStart w:id="23" w:name="_Toc120471346"/>
+                      <w:bookmarkStart w:id="22" w:name="_Toc120471346"/>
                       <w:r>
                         <w:t xml:space="preserve">Figure </w:t>
                       </w:r>
-                      <w:r>
-                        <w:fldChar w:fldCharType="begin"/>
-                      </w:r>
-                      <w:r>
-                        <w:instrText xml:space="preserve"> SEQ Figure \* ARABIC </w:instrText>
-                      </w:r>
-                      <w:r>
-                        <w:fldChar w:fldCharType="separate"/>
-                      </w:r>
-                      <w:r>
-                        <w:rPr>
-                          <w:noProof/>
-                        </w:rPr>
-                        <w:t>2</w:t>
-                      </w:r>
-                      <w:r>
-                        <w:fldChar w:fldCharType="end"/>
-                      </w:r>
+                      <w:fldSimple w:instr=" SEQ Figure \* ARABIC ">
+                        <w:r>
+                          <w:rPr>
+                            <w:noProof/>
+                          </w:rPr>
+                          <w:t>2</w:t>
+                        </w:r>
+                      </w:fldSimple>
                       <w:r>
                         <w:t>: Home Screen</w:t>
                       </w:r>
-                      <w:bookmarkEnd w:id="23"/>
+                      <w:bookmarkEnd w:id="22"/>
                     </w:p>
                   </w:txbxContent>
                 </v:textbox>
@@ -6952,6 +6907,9 @@
         </mc:AlternateContent>
       </w:r>
       <w:r>
+        <w:rPr>
+          <w:noProof/>
+        </w:rPr>
         <w:drawing>
           <wp:anchor distT="0" distB="0" distL="114300" distR="114300" simplePos="0" relativeHeight="251667456" behindDoc="0" locked="0" layoutInCell="1" allowOverlap="1" wp14:anchorId="2307DBDE">
             <wp:simplePos x="0" y="0"/>
@@ -7007,8 +6965,9 @@
       </w:r>
     </w:p>
     <w:p>
-      <w:bookmarkStart w:id="24" w:name="_Toc120457334"/>
-    </w:p>
+      <w:bookmarkStart w:id="23" w:name="_Toc120457334"/>
+    </w:p>
+    <w:p/>
     <w:p/>
     <w:p/>
     <w:p/>
@@ -7071,32 +7030,22 @@
                             <w:pPr>
                               <w:pStyle w:val="Caption"/>
                             </w:pPr>
-                            <w:bookmarkStart w:id="25" w:name="_Toc120471347"/>
+                            <w:bookmarkStart w:id="24" w:name="_Toc120471347"/>
                             <w:r>
                               <w:t xml:space="preserve">Figure </w:t>
                             </w:r>
-                            <w:r>
-                              <w:fldChar w:fldCharType="begin"/>
-                            </w:r>
-                            <w:r>
-                              <w:instrText xml:space="preserve"> SEQ Figure \* ARABIC </w:instrText>
-                            </w:r>
-                            <w:r>
-                              <w:fldChar w:fldCharType="separate"/>
-                            </w:r>
-                            <w:r>
-                              <w:rPr>
-                                <w:noProof/>
-                              </w:rPr>
-                              <w:t>3</w:t>
-                            </w:r>
-                            <w:r>
-                              <w:fldChar w:fldCharType="end"/>
-                            </w:r>
+                            <w:fldSimple w:instr=" SEQ Figure \* ARABIC ">
+                              <w:r>
+                                <w:rPr>
+                                  <w:noProof/>
+                                </w:rPr>
+                                <w:t>3</w:t>
+                              </w:r>
+                            </w:fldSimple>
                             <w:r>
                               <w:t>: Flight Information Screen (top)</w:t>
                             </w:r>
-                            <w:bookmarkEnd w:id="25"/>
+                            <w:bookmarkEnd w:id="24"/>
                           </w:p>
                         </w:txbxContent>
                       </wps:txbx>
@@ -7121,32 +7070,22 @@
                       <w:pPr>
                         <w:pStyle w:val="Caption"/>
                       </w:pPr>
-                      <w:bookmarkStart w:id="26" w:name="_Toc120471347"/>
+                      <w:bookmarkStart w:id="25" w:name="_Toc120471347"/>
                       <w:r>
                         <w:t xml:space="preserve">Figure </w:t>
                       </w:r>
-                      <w:r>
-                        <w:fldChar w:fldCharType="begin"/>
-                      </w:r>
-                      <w:r>
-                        <w:instrText xml:space="preserve"> SEQ Figure \* ARABIC </w:instrText>
-                      </w:r>
-                      <w:r>
-                        <w:fldChar w:fldCharType="separate"/>
-                      </w:r>
-                      <w:r>
-                        <w:rPr>
-                          <w:noProof/>
-                        </w:rPr>
-                        <w:t>3</w:t>
-                      </w:r>
-                      <w:r>
-                        <w:fldChar w:fldCharType="end"/>
-                      </w:r>
+                      <w:fldSimple w:instr=" SEQ Figure \* ARABIC ">
+                        <w:r>
+                          <w:rPr>
+                            <w:noProof/>
+                          </w:rPr>
+                          <w:t>3</w:t>
+                        </w:r>
+                      </w:fldSimple>
                       <w:r>
                         <w:t>: Flight Information Screen (top)</w:t>
                       </w:r>
-                      <w:bookmarkEnd w:id="26"/>
+                      <w:bookmarkEnd w:id="25"/>
                     </w:p>
                   </w:txbxContent>
                 </v:textbox>
@@ -7159,6 +7098,7 @@
       <w:r>
         <w:rPr>
           <w:rFonts w:ascii="Arial" w:eastAsia="Times New Roman" w:hAnsi="Arial" w:cs="Arial"/>
+          <w:noProof/>
           <w:color w:val="595959"/>
           <w:sz w:val="24"/>
           <w:szCs w:val="24"/>
@@ -7242,6 +7182,8 @@
       <w:pPr>
         <w:keepNext/>
       </w:pPr>
+      <w:bookmarkStart w:id="26" w:name="_GoBack"/>
+      <w:bookmarkEnd w:id="26"/>
     </w:p>
     <w:p>
       <w:pPr>
@@ -7318,24 +7260,14 @@
                             <w:r>
                               <w:t xml:space="preserve">Figure </w:t>
                             </w:r>
-                            <w:r>
-                              <w:fldChar w:fldCharType="begin"/>
-                            </w:r>
-                            <w:r>
-                              <w:instrText xml:space="preserve"> SEQ Figure \* ARABIC </w:instrText>
-                            </w:r>
-                            <w:r>
-                              <w:fldChar w:fldCharType="separate"/>
-                            </w:r>
-                            <w:r>
-                              <w:rPr>
-                                <w:noProof/>
-                              </w:rPr>
-                              <w:t>4</w:t>
-                            </w:r>
-                            <w:r>
-                              <w:fldChar w:fldCharType="end"/>
-                            </w:r>
+                            <w:fldSimple w:instr=" SEQ Figure \* ARABIC ">
+                              <w:r>
+                                <w:rPr>
+                                  <w:noProof/>
+                                </w:rPr>
+                                <w:t>4</w:t>
+                              </w:r>
+                            </w:fldSimple>
                             <w:r>
                               <w:t>: Flight Information Screen (bottom)</w:t>
                             </w:r>
@@ -7375,24 +7307,14 @@
                       <w:r>
                         <w:t xml:space="preserve">Figure </w:t>
                       </w:r>
-                      <w:r>
-                        <w:fldChar w:fldCharType="begin"/>
-                      </w:r>
-                      <w:r>
-                        <w:instrText xml:space="preserve"> SEQ Figure \* ARABIC </w:instrText>
-                      </w:r>
-                      <w:r>
-                        <w:fldChar w:fldCharType="separate"/>
-                      </w:r>
-                      <w:r>
-                        <w:rPr>
-                          <w:noProof/>
-                        </w:rPr>
-                        <w:t>4</w:t>
-                      </w:r>
-                      <w:r>
-                        <w:fldChar w:fldCharType="end"/>
-                      </w:r>
+                      <w:fldSimple w:instr=" SEQ Figure \* ARABIC ">
+                        <w:r>
+                          <w:rPr>
+                            <w:noProof/>
+                          </w:rPr>
+                          <w:t>4</w:t>
+                        </w:r>
+                      </w:fldSimple>
                       <w:r>
                         <w:t>: Flight Information Screen (bottom)</w:t>
                       </w:r>
@@ -7409,6 +7331,7 @@
       <w:r>
         <w:rPr>
           <w:rFonts w:ascii="Arial" w:eastAsia="Times New Roman" w:hAnsi="Arial" w:cs="Arial"/>
+          <w:noProof/>
           <w:color w:val="595959"/>
           <w:sz w:val="24"/>
           <w:szCs w:val="24"/>
@@ -7503,7 +7426,7 @@
         <w:lastRenderedPageBreak/>
         <w:t>IV. Implementation</w:t>
       </w:r>
-      <w:bookmarkEnd w:id="24"/>
+      <w:bookmarkEnd w:id="23"/>
     </w:p>
     <w:p>
       <w:pPr>
@@ -7525,24 +7448,14 @@
       <w:r>
         <w:t xml:space="preserve">Table </w:t>
       </w:r>
-      <w:r>
-        <w:fldChar w:fldCharType="begin"/>
-      </w:r>
-      <w:r>
-        <w:instrText xml:space="preserve"> SEQ Table \* ARABIC </w:instrText>
-      </w:r>
-      <w:r>
-        <w:fldChar w:fldCharType="separate"/>
-      </w:r>
-      <w:r>
-        <w:rPr>
-          <w:noProof/>
-        </w:rPr>
-        <w:t>2</w:t>
-      </w:r>
-      <w:r>
-        <w:fldChar w:fldCharType="end"/>
-      </w:r>
+      <w:fldSimple w:instr=" SEQ Table \* ARABIC ">
+        <w:r>
+          <w:rPr>
+            <w:noProof/>
+          </w:rPr>
+          <w:t>2</w:t>
+        </w:r>
+      </w:fldSimple>
       <w:r>
         <w:t>: Progression Outline</w:t>
       </w:r>
@@ -8930,24 +8843,14 @@
       <w:r>
         <w:t xml:space="preserve">Table </w:t>
       </w:r>
-      <w:r>
-        <w:fldChar w:fldCharType="begin"/>
-      </w:r>
-      <w:r>
-        <w:instrText xml:space="preserve"> SEQ Table \* ARABIC </w:instrText>
-      </w:r>
-      <w:r>
-        <w:fldChar w:fldCharType="separate"/>
-      </w:r>
-      <w:r>
-        <w:rPr>
-          <w:noProof/>
-        </w:rPr>
-        <w:t>3</w:t>
-      </w:r>
-      <w:r>
-        <w:fldChar w:fldCharType="end"/>
-      </w:r>
+      <w:fldSimple w:instr=" SEQ Table \* ARABIC ">
+        <w:r>
+          <w:rPr>
+            <w:noProof/>
+          </w:rPr>
+          <w:t>3</w:t>
+        </w:r>
+      </w:fldSimple>
       <w:r>
         <w:t>: Weekly Discussion Notes</w:t>
       </w:r>
@@ -9507,15 +9410,7 @@
               </w:rPr>
             </w:pPr>
             <w:r>
-              <w:t xml:space="preserve">We decided on moving forward with the Weather API inclusion in our MVP. </w:t>
-            </w:r>
-            <w:proofErr w:type="spellStart"/>
-            <w:r>
-              <w:t>Reevaluated</w:t>
-            </w:r>
-            <w:proofErr w:type="spellEnd"/>
-            <w:r>
-              <w:t xml:space="preserve"> the needs for the PA model.</w:t>
+              <w:t>We decided on moving forward with the Weather API inclusion in our MVP. Reevaluated the needs for the PA model.</w:t>
             </w:r>
           </w:p>
         </w:tc>
@@ -10572,24 +10467,14 @@
       <w:r>
         <w:t xml:space="preserve">Table </w:t>
       </w:r>
-      <w:r>
-        <w:fldChar w:fldCharType="begin"/>
-      </w:r>
-      <w:r>
-        <w:instrText xml:space="preserve"> SEQ Table \* ARABIC </w:instrText>
-      </w:r>
-      <w:r>
-        <w:fldChar w:fldCharType="separate"/>
-      </w:r>
-      <w:r>
-        <w:rPr>
-          <w:noProof/>
-        </w:rPr>
-        <w:t>4</w:t>
-      </w:r>
-      <w:r>
-        <w:fldChar w:fldCharType="end"/>
-      </w:r>
+      <w:fldSimple w:instr=" SEQ Table \* ARABIC ">
+        <w:r>
+          <w:rPr>
+            <w:noProof/>
+          </w:rPr>
+          <w:t>4</w:t>
+        </w:r>
+      </w:fldSimple>
       <w:r>
         <w:t>: Test Cases</w:t>
       </w:r>
@@ -15915,7 +15800,7 @@
 </file>
 
 <file path=customXml/itemProps1.xml><?xml version="1.0" encoding="utf-8"?>
-<ds:datastoreItem xmlns:ds="http://schemas.openxmlformats.org/officeDocument/2006/customXml" ds:itemID="{9E3AFBB5-1A83-430A-8F28-3DAB53730FBA}">
+<ds:datastoreItem xmlns:ds="http://schemas.openxmlformats.org/officeDocument/2006/customXml" ds:itemID="{40A09E32-CBF7-44A3-BCE4-4606923378A3}">
   <ds:schemaRefs>
     <ds:schemaRef ds:uri="http://schemas.openxmlformats.org/officeDocument/2006/bibliography"/>
   </ds:schemaRefs>

</xml_diff>

<commit_message>
updated open issues section of report
</commit_message>
<xml_diff>
--- a/Want to fly.docx
+++ b/Want to fly.docx
@@ -688,43 +688,7 @@
                                     <w:sz w:val="28"/>
                                     <w:szCs w:val="28"/>
                                   </w:rPr>
-                                  <w:t xml:space="preserve">By: Ethan Lee, </w:t>
-                                </w:r>
-                                <w:proofErr w:type="spellStart"/>
-                                <w:r>
-                                  <w:rPr>
-                                    <w:color w:val="4472C4" w:themeColor="accent1"/>
-                                    <w:sz w:val="28"/>
-                                    <w:szCs w:val="28"/>
-                                  </w:rPr>
-                                  <w:t>Arunab</w:t>
-                                </w:r>
-                                <w:proofErr w:type="spellEnd"/>
-                                <w:r>
-                                  <w:rPr>
-                                    <w:color w:val="4472C4" w:themeColor="accent1"/>
-                                    <w:sz w:val="28"/>
-                                    <w:szCs w:val="28"/>
-                                  </w:rPr>
-                                  <w:t xml:space="preserve"> Singh, Dani </w:t>
-                                </w:r>
-                                <w:proofErr w:type="spellStart"/>
-                                <w:r>
-                                  <w:rPr>
-                                    <w:color w:val="4472C4" w:themeColor="accent1"/>
-                                    <w:sz w:val="28"/>
-                                    <w:szCs w:val="28"/>
-                                  </w:rPr>
-                                  <w:t>Jin</w:t>
-                                </w:r>
-                                <w:proofErr w:type="spellEnd"/>
-                                <w:r>
-                                  <w:rPr>
-                                    <w:color w:val="4472C4" w:themeColor="accent1"/>
-                                    <w:sz w:val="28"/>
-                                    <w:szCs w:val="28"/>
-                                  </w:rPr>
-                                  <w:t>, Harry He</w:t>
+                                  <w:t>By: Ethan Lee, Arunab Singh, Dani Jin, Harry He</w:t>
                                 </w:r>
                               </w:p>
                               <w:p>
@@ -779,43 +743,7 @@
                               <w:sz w:val="28"/>
                               <w:szCs w:val="28"/>
                             </w:rPr>
-                            <w:t xml:space="preserve">By: Ethan Lee, </w:t>
-                          </w:r>
-                          <w:proofErr w:type="spellStart"/>
-                          <w:r>
-                            <w:rPr>
-                              <w:color w:val="4472C4" w:themeColor="accent1"/>
-                              <w:sz w:val="28"/>
-                              <w:szCs w:val="28"/>
-                            </w:rPr>
-                            <w:t>Arunab</w:t>
-                          </w:r>
-                          <w:proofErr w:type="spellEnd"/>
-                          <w:r>
-                            <w:rPr>
-                              <w:color w:val="4472C4" w:themeColor="accent1"/>
-                              <w:sz w:val="28"/>
-                              <w:szCs w:val="28"/>
-                            </w:rPr>
-                            <w:t xml:space="preserve"> Singh, Dani </w:t>
-                          </w:r>
-                          <w:proofErr w:type="spellStart"/>
-                          <w:r>
-                            <w:rPr>
-                              <w:color w:val="4472C4" w:themeColor="accent1"/>
-                              <w:sz w:val="28"/>
-                              <w:szCs w:val="28"/>
-                            </w:rPr>
-                            <w:t>Jin</w:t>
-                          </w:r>
-                          <w:proofErr w:type="spellEnd"/>
-                          <w:r>
-                            <w:rPr>
-                              <w:color w:val="4472C4" w:themeColor="accent1"/>
-                              <w:sz w:val="28"/>
-                              <w:szCs w:val="28"/>
-                            </w:rPr>
-                            <w:t>, Harry He</w:t>
+                            <w:t>By: Ethan Lee, Arunab Singh, Dani Jin, Harry He</w:t>
                           </w:r>
                         </w:p>
                         <w:p>
@@ -4954,14 +4882,27 @@
       <w:r>
         <w:t xml:space="preserve">Table </w:t>
       </w:r>
-      <w:fldSimple w:instr=" SEQ Table \* ARABIC ">
-        <w:r>
-          <w:rPr>
-            <w:noProof/>
-          </w:rPr>
-          <w:t>1</w:t>
-        </w:r>
-      </w:fldSimple>
+      <w:r>
+        <w:fldChar w:fldCharType="begin"/>
+      </w:r>
+      <w:r>
+        <w:instrText xml:space="preserve"> SEQ Table \* ARABIC </w:instrText>
+      </w:r>
+      <w:r>
+        <w:fldChar w:fldCharType="separate"/>
+      </w:r>
+      <w:r>
+        <w:rPr>
+          <w:noProof/>
+        </w:rPr>
+        <w:t>1</w:t>
+      </w:r>
+      <w:r>
+        <w:rPr>
+          <w:noProof/>
+        </w:rPr>
+        <w:fldChar w:fldCharType="end"/>
+      </w:r>
       <w:r>
         <w:t>: Data Dictionary</w:t>
       </w:r>
@@ -5150,13 +5091,8 @@
                 <w:rFonts w:ascii="Times New Roman" w:hAnsi="Times New Roman" w:cs="Times New Roman"/>
               </w:rPr>
             </w:pPr>
-            <w:proofErr w:type="spellStart"/>
-            <w:r>
-              <w:t>flight_number</w:t>
-            </w:r>
-            <w:proofErr w:type="spellEnd"/>
-            <w:r>
-              <w:t> </w:t>
+            <w:r>
+              <w:t>flight_number </w:t>
             </w:r>
           </w:p>
         </w:tc>
@@ -5297,13 +5233,8 @@
                 <w:rFonts w:ascii="Times New Roman" w:hAnsi="Times New Roman" w:cs="Times New Roman"/>
               </w:rPr>
             </w:pPr>
-            <w:proofErr w:type="spellStart"/>
-            <w:r>
-              <w:t>departure_delay</w:t>
-            </w:r>
-            <w:proofErr w:type="spellEnd"/>
-            <w:r>
-              <w:t> </w:t>
+            <w:r>
+              <w:t>departure_delay </w:t>
             </w:r>
           </w:p>
         </w:tc>
@@ -5417,11 +5348,11 @@
             <w:r>
               <w:t xml:space="preserve">Number of delayed </w:t>
             </w:r>
-            <w:proofErr w:type="gramStart"/>
-            <w:r>
-              <w:t>flight</w:t>
-            </w:r>
-            <w:proofErr w:type="gramEnd"/>
+            <w:bookmarkStart w:id="18" w:name="_GoBack"/>
+            <w:bookmarkEnd w:id="18"/>
+            <w:r>
+              <w:t>flights</w:t>
+            </w:r>
             <w:r>
               <w:t> </w:t>
             </w:r>
@@ -5452,13 +5383,8 @@
                 <w:rFonts w:ascii="Times New Roman" w:hAnsi="Times New Roman" w:cs="Times New Roman"/>
               </w:rPr>
             </w:pPr>
-            <w:proofErr w:type="spellStart"/>
-            <w:r>
-              <w:t>arrival_airport</w:t>
-            </w:r>
-            <w:proofErr w:type="spellEnd"/>
-            <w:r>
-              <w:t>  </w:t>
+            <w:r>
+              <w:t>arrival_airport  </w:t>
             </w:r>
           </w:p>
         </w:tc>
@@ -5599,13 +5525,8 @@
                 <w:rFonts w:ascii="Times New Roman" w:hAnsi="Times New Roman" w:cs="Times New Roman"/>
               </w:rPr>
             </w:pPr>
-            <w:proofErr w:type="spellStart"/>
-            <w:r>
-              <w:t>airline_name</w:t>
-            </w:r>
-            <w:proofErr w:type="spellEnd"/>
-            <w:r>
-              <w:t> </w:t>
+            <w:r>
+              <w:t>airline_name </w:t>
             </w:r>
           </w:p>
         </w:tc>
@@ -5746,14 +5667,9 @@
                 <w:rFonts w:ascii="Times New Roman" w:hAnsi="Times New Roman" w:cs="Times New Roman"/>
               </w:rPr>
             </w:pPr>
-            <w:proofErr w:type="spellStart"/>
             <w:r>
               <w:lastRenderedPageBreak/>
-              <w:t>flight_status</w:t>
-            </w:r>
-            <w:proofErr w:type="spellEnd"/>
-            <w:r>
-              <w:t> </w:t>
+              <w:t>flight_status </w:t>
             </w:r>
           </w:p>
         </w:tc>
@@ -6190,11 +6106,9 @@
                 <w:rFonts w:ascii="Times New Roman" w:hAnsi="Times New Roman" w:cs="Times New Roman"/>
               </w:rPr>
             </w:pPr>
-            <w:proofErr w:type="spellStart"/>
             <w:r>
               <w:t>lon</w:t>
             </w:r>
-            <w:proofErr w:type="spellEnd"/>
           </w:p>
         </w:tc>
         <w:tc>
@@ -6340,11 +6254,9 @@
                 <w:rFonts w:ascii="Times New Roman" w:hAnsi="Times New Roman" w:cs="Times New Roman"/>
               </w:rPr>
             </w:pPr>
-            <w:proofErr w:type="spellStart"/>
             <w:r>
               <w:t>lat</w:t>
             </w:r>
-            <w:proofErr w:type="spellEnd"/>
           </w:p>
         </w:tc>
         <w:tc>
@@ -6455,15 +6367,13 @@
               </w:rPr>
             </w:pPr>
             <w:r>
-              <w:t xml:space="preserve">Latitude of the </w:t>
-            </w:r>
-            <w:proofErr w:type="spellStart"/>
-            <w:r>
-              <w:t>destition</w:t>
-            </w:r>
-            <w:proofErr w:type="spellEnd"/>
-            <w:r>
-              <w:t xml:space="preserve"> city</w:t>
+              <w:t>Latitude of the desti</w:t>
+            </w:r>
+            <w:r>
+              <w:t>na</w:t>
+            </w:r>
+            <w:r>
+              <w:t>tion city</w:t>
             </w:r>
           </w:p>
         </w:tc>
@@ -6505,11 +6415,11 @@
       <w:pPr>
         <w:pStyle w:val="Heading2"/>
       </w:pPr>
-      <w:bookmarkStart w:id="18" w:name="_Toc120457333"/>
+      <w:bookmarkStart w:id="19" w:name="_Toc120457333"/>
       <w:r>
         <w:t>7. User Interface</w:t>
       </w:r>
-      <w:bookmarkEnd w:id="18"/>
+      <w:bookmarkEnd w:id="19"/>
     </w:p>
     <w:p>
       <w:r>
@@ -6718,22 +6628,35 @@
                                 <w:u w:val="single"/>
                               </w:rPr>
                             </w:pPr>
-                            <w:bookmarkStart w:id="19" w:name="_Toc120471345"/>
+                            <w:bookmarkStart w:id="20" w:name="_Toc120471345"/>
                             <w:r>
                               <w:t xml:space="preserve">Figure </w:t>
                             </w:r>
-                            <w:fldSimple w:instr=" SEQ Figure \* ARABIC ">
-                              <w:r>
-                                <w:rPr>
-                                  <w:noProof/>
-                                </w:rPr>
-                                <w:t>1</w:t>
-                              </w:r>
-                            </w:fldSimple>
+                            <w:r>
+                              <w:fldChar w:fldCharType="begin"/>
+                            </w:r>
+                            <w:r>
+                              <w:instrText xml:space="preserve"> SEQ Figure \* ARABIC </w:instrText>
+                            </w:r>
+                            <w:r>
+                              <w:fldChar w:fldCharType="separate"/>
+                            </w:r>
+                            <w:r>
+                              <w:rPr>
+                                <w:noProof/>
+                              </w:rPr>
+                              <w:t>1</w:t>
+                            </w:r>
+                            <w:r>
+                              <w:rPr>
+                                <w:noProof/>
+                              </w:rPr>
+                              <w:fldChar w:fldCharType="end"/>
+                            </w:r>
                             <w:r>
                               <w:t>: Onboarding Screen</w:t>
                             </w:r>
-                            <w:bookmarkEnd w:id="19"/>
+                            <w:bookmarkEnd w:id="20"/>
                           </w:p>
                         </w:txbxContent>
                       </wps:txbx>
@@ -6765,22 +6688,35 @@
                           <w:u w:val="single"/>
                         </w:rPr>
                       </w:pPr>
-                      <w:bookmarkStart w:id="20" w:name="_Toc120471345"/>
+                      <w:bookmarkStart w:id="21" w:name="_Toc120471345"/>
                       <w:r>
                         <w:t xml:space="preserve">Figure </w:t>
                       </w:r>
-                      <w:fldSimple w:instr=" SEQ Figure \* ARABIC ">
-                        <w:r>
-                          <w:rPr>
-                            <w:noProof/>
-                          </w:rPr>
-                          <w:t>1</w:t>
-                        </w:r>
-                      </w:fldSimple>
+                      <w:r>
+                        <w:fldChar w:fldCharType="begin"/>
+                      </w:r>
+                      <w:r>
+                        <w:instrText xml:space="preserve"> SEQ Figure \* ARABIC </w:instrText>
+                      </w:r>
+                      <w:r>
+                        <w:fldChar w:fldCharType="separate"/>
+                      </w:r>
+                      <w:r>
+                        <w:rPr>
+                          <w:noProof/>
+                        </w:rPr>
+                        <w:t>1</w:t>
+                      </w:r>
+                      <w:r>
+                        <w:rPr>
+                          <w:noProof/>
+                        </w:rPr>
+                        <w:fldChar w:fldCharType="end"/>
+                      </w:r>
                       <w:r>
                         <w:t>: Onboarding Screen</w:t>
                       </w:r>
-                      <w:bookmarkEnd w:id="20"/>
+                      <w:bookmarkEnd w:id="21"/>
                     </w:p>
                   </w:txbxContent>
                 </v:textbox>
@@ -6841,22 +6777,35 @@
                             <w:pPr>
                               <w:pStyle w:val="Caption"/>
                             </w:pPr>
-                            <w:bookmarkStart w:id="21" w:name="_Toc120471346"/>
+                            <w:bookmarkStart w:id="22" w:name="_Toc120471346"/>
                             <w:r>
                               <w:t xml:space="preserve">Figure </w:t>
                             </w:r>
-                            <w:fldSimple w:instr=" SEQ Figure \* ARABIC ">
-                              <w:r>
-                                <w:rPr>
-                                  <w:noProof/>
-                                </w:rPr>
-                                <w:t>2</w:t>
-                              </w:r>
-                            </w:fldSimple>
+                            <w:r>
+                              <w:fldChar w:fldCharType="begin"/>
+                            </w:r>
+                            <w:r>
+                              <w:instrText xml:space="preserve"> SEQ Figure \* ARABIC </w:instrText>
+                            </w:r>
+                            <w:r>
+                              <w:fldChar w:fldCharType="separate"/>
+                            </w:r>
+                            <w:r>
+                              <w:rPr>
+                                <w:noProof/>
+                              </w:rPr>
+                              <w:t>2</w:t>
+                            </w:r>
+                            <w:r>
+                              <w:rPr>
+                                <w:noProof/>
+                              </w:rPr>
+                              <w:fldChar w:fldCharType="end"/>
+                            </w:r>
                             <w:r>
                               <w:t>: Home Screen</w:t>
                             </w:r>
-                            <w:bookmarkEnd w:id="21"/>
+                            <w:bookmarkEnd w:id="22"/>
                           </w:p>
                         </w:txbxContent>
                       </wps:txbx>
@@ -6881,22 +6830,35 @@
                       <w:pPr>
                         <w:pStyle w:val="Caption"/>
                       </w:pPr>
-                      <w:bookmarkStart w:id="22" w:name="_Toc120471346"/>
+                      <w:bookmarkStart w:id="23" w:name="_Toc120471346"/>
                       <w:r>
                         <w:t xml:space="preserve">Figure </w:t>
                       </w:r>
-                      <w:fldSimple w:instr=" SEQ Figure \* ARABIC ">
-                        <w:r>
-                          <w:rPr>
-                            <w:noProof/>
-                          </w:rPr>
-                          <w:t>2</w:t>
-                        </w:r>
-                      </w:fldSimple>
+                      <w:r>
+                        <w:fldChar w:fldCharType="begin"/>
+                      </w:r>
+                      <w:r>
+                        <w:instrText xml:space="preserve"> SEQ Figure \* ARABIC </w:instrText>
+                      </w:r>
+                      <w:r>
+                        <w:fldChar w:fldCharType="separate"/>
+                      </w:r>
+                      <w:r>
+                        <w:rPr>
+                          <w:noProof/>
+                        </w:rPr>
+                        <w:t>2</w:t>
+                      </w:r>
+                      <w:r>
+                        <w:rPr>
+                          <w:noProof/>
+                        </w:rPr>
+                        <w:fldChar w:fldCharType="end"/>
+                      </w:r>
                       <w:r>
                         <w:t>: Home Screen</w:t>
                       </w:r>
-                      <w:bookmarkEnd w:id="22"/>
+                      <w:bookmarkEnd w:id="23"/>
                     </w:p>
                   </w:txbxContent>
                 </v:textbox>
@@ -6965,10 +6927,19 @@
       </w:r>
     </w:p>
     <w:p>
-      <w:bookmarkStart w:id="23" w:name="_Toc120457334"/>
-    </w:p>
-    <w:p/>
-    <w:p/>
+      <w:pPr>
+        <w:keepNext/>
+      </w:pPr>
+    </w:p>
+    <w:p>
+      <w:pPr>
+        <w:keepNext/>
+      </w:pPr>
+      <w:r>
+        <w:t>Within the search bar, there are options to filter the results based on “on-time”, “delayed” and “canceled” which will exclude certain flights that have specific tags</w:t>
+      </w:r>
+      <w:bookmarkStart w:id="24" w:name="_Toc120457334"/>
+    </w:p>
     <w:p/>
     <w:p/>
     <w:p/>
@@ -7030,22 +7001,35 @@
                             <w:pPr>
                               <w:pStyle w:val="Caption"/>
                             </w:pPr>
-                            <w:bookmarkStart w:id="24" w:name="_Toc120471347"/>
+                            <w:bookmarkStart w:id="25" w:name="_Toc120471347"/>
                             <w:r>
                               <w:t xml:space="preserve">Figure </w:t>
                             </w:r>
-                            <w:fldSimple w:instr=" SEQ Figure \* ARABIC ">
-                              <w:r>
-                                <w:rPr>
-                                  <w:noProof/>
-                                </w:rPr>
-                                <w:t>3</w:t>
-                              </w:r>
-                            </w:fldSimple>
+                            <w:r>
+                              <w:fldChar w:fldCharType="begin"/>
+                            </w:r>
+                            <w:r>
+                              <w:instrText xml:space="preserve"> SEQ Figure \* ARABIC </w:instrText>
+                            </w:r>
+                            <w:r>
+                              <w:fldChar w:fldCharType="separate"/>
+                            </w:r>
+                            <w:r>
+                              <w:rPr>
+                                <w:noProof/>
+                              </w:rPr>
+                              <w:t>3</w:t>
+                            </w:r>
+                            <w:r>
+                              <w:rPr>
+                                <w:noProof/>
+                              </w:rPr>
+                              <w:fldChar w:fldCharType="end"/>
+                            </w:r>
                             <w:r>
                               <w:t>: Flight Information Screen (top)</w:t>
                             </w:r>
-                            <w:bookmarkEnd w:id="24"/>
+                            <w:bookmarkEnd w:id="25"/>
                           </w:p>
                         </w:txbxContent>
                       </wps:txbx>
@@ -7070,22 +7054,35 @@
                       <w:pPr>
                         <w:pStyle w:val="Caption"/>
                       </w:pPr>
-                      <w:bookmarkStart w:id="25" w:name="_Toc120471347"/>
+                      <w:bookmarkStart w:id="26" w:name="_Toc120471347"/>
                       <w:r>
                         <w:t xml:space="preserve">Figure </w:t>
                       </w:r>
-                      <w:fldSimple w:instr=" SEQ Figure \* ARABIC ">
-                        <w:r>
-                          <w:rPr>
-                            <w:noProof/>
-                          </w:rPr>
-                          <w:t>3</w:t>
-                        </w:r>
-                      </w:fldSimple>
+                      <w:r>
+                        <w:fldChar w:fldCharType="begin"/>
+                      </w:r>
+                      <w:r>
+                        <w:instrText xml:space="preserve"> SEQ Figure \* ARABIC </w:instrText>
+                      </w:r>
+                      <w:r>
+                        <w:fldChar w:fldCharType="separate"/>
+                      </w:r>
+                      <w:r>
+                        <w:rPr>
+                          <w:noProof/>
+                        </w:rPr>
+                        <w:t>3</w:t>
+                      </w:r>
+                      <w:r>
+                        <w:rPr>
+                          <w:noProof/>
+                        </w:rPr>
+                        <w:fldChar w:fldCharType="end"/>
+                      </w:r>
                       <w:r>
                         <w:t>: Flight Information Screen (top)</w:t>
                       </w:r>
-                      <w:bookmarkEnd w:id="25"/>
+                      <w:bookmarkEnd w:id="26"/>
                     </w:p>
                   </w:txbxContent>
                 </v:textbox>
@@ -7182,8 +7179,6 @@
       <w:pPr>
         <w:keepNext/>
       </w:pPr>
-      <w:bookmarkStart w:id="26" w:name="_GoBack"/>
-      <w:bookmarkEnd w:id="26"/>
     </w:p>
     <w:p>
       <w:pPr>
@@ -7260,14 +7255,27 @@
                             <w:r>
                               <w:t xml:space="preserve">Figure </w:t>
                             </w:r>
-                            <w:fldSimple w:instr=" SEQ Figure \* ARABIC ">
-                              <w:r>
-                                <w:rPr>
-                                  <w:noProof/>
-                                </w:rPr>
-                                <w:t>4</w:t>
-                              </w:r>
-                            </w:fldSimple>
+                            <w:r>
+                              <w:fldChar w:fldCharType="begin"/>
+                            </w:r>
+                            <w:r>
+                              <w:instrText xml:space="preserve"> SEQ Figure \* ARABIC </w:instrText>
+                            </w:r>
+                            <w:r>
+                              <w:fldChar w:fldCharType="separate"/>
+                            </w:r>
+                            <w:r>
+                              <w:rPr>
+                                <w:noProof/>
+                              </w:rPr>
+                              <w:t>4</w:t>
+                            </w:r>
+                            <w:r>
+                              <w:rPr>
+                                <w:noProof/>
+                              </w:rPr>
+                              <w:fldChar w:fldCharType="end"/>
+                            </w:r>
                             <w:r>
                               <w:t>: Flight Information Screen (bottom)</w:t>
                             </w:r>
@@ -7307,14 +7315,27 @@
                       <w:r>
                         <w:t xml:space="preserve">Figure </w:t>
                       </w:r>
-                      <w:fldSimple w:instr=" SEQ Figure \* ARABIC ">
-                        <w:r>
-                          <w:rPr>
-                            <w:noProof/>
-                          </w:rPr>
-                          <w:t>4</w:t>
-                        </w:r>
-                      </w:fldSimple>
+                      <w:r>
+                        <w:fldChar w:fldCharType="begin"/>
+                      </w:r>
+                      <w:r>
+                        <w:instrText xml:space="preserve"> SEQ Figure \* ARABIC </w:instrText>
+                      </w:r>
+                      <w:r>
+                        <w:fldChar w:fldCharType="separate"/>
+                      </w:r>
+                      <w:r>
+                        <w:rPr>
+                          <w:noProof/>
+                        </w:rPr>
+                        <w:t>4</w:t>
+                      </w:r>
+                      <w:r>
+                        <w:rPr>
+                          <w:noProof/>
+                        </w:rPr>
+                        <w:fldChar w:fldCharType="end"/>
+                      </w:r>
                       <w:r>
                         <w:t>: Flight Information Screen (bottom)</w:t>
                       </w:r>
@@ -7426,7 +7447,7 @@
         <w:lastRenderedPageBreak/>
         <w:t>IV. Implementation</w:t>
       </w:r>
-      <w:bookmarkEnd w:id="23"/>
+      <w:bookmarkEnd w:id="24"/>
     </w:p>
     <w:p>
       <w:pPr>
@@ -7448,14 +7469,27 @@
       <w:r>
         <w:t xml:space="preserve">Table </w:t>
       </w:r>
-      <w:fldSimple w:instr=" SEQ Table \* ARABIC ">
-        <w:r>
-          <w:rPr>
-            <w:noProof/>
-          </w:rPr>
-          <w:t>2</w:t>
-        </w:r>
-      </w:fldSimple>
+      <w:r>
+        <w:fldChar w:fldCharType="begin"/>
+      </w:r>
+      <w:r>
+        <w:instrText xml:space="preserve"> SEQ Table \* ARABIC </w:instrText>
+      </w:r>
+      <w:r>
+        <w:fldChar w:fldCharType="separate"/>
+      </w:r>
+      <w:r>
+        <w:rPr>
+          <w:noProof/>
+        </w:rPr>
+        <w:t>2</w:t>
+      </w:r>
+      <w:r>
+        <w:rPr>
+          <w:noProof/>
+        </w:rPr>
+        <w:fldChar w:fldCharType="end"/>
+      </w:r>
       <w:r>
         <w:t>: Progression Outline</w:t>
       </w:r>
@@ -7785,13 +7819,8 @@
                 <w:rFonts w:ascii="Times New Roman" w:hAnsi="Times New Roman" w:cs="Times New Roman"/>
               </w:rPr>
             </w:pPr>
-            <w:proofErr w:type="spellStart"/>
-            <w:r>
-              <w:t>Arunab</w:t>
-            </w:r>
-            <w:proofErr w:type="spellEnd"/>
-            <w:r>
-              <w:t>: UI design, Project Skeleton</w:t>
+            <w:r>
+              <w:t>Arunab: UI design, Project Skeleton</w:t>
             </w:r>
           </w:p>
           <w:p>
@@ -8000,15 +8029,14 @@
                 <w:rFonts w:ascii="Times New Roman" w:hAnsi="Times New Roman" w:cs="Times New Roman"/>
               </w:rPr>
             </w:pPr>
-            <w:proofErr w:type="spellStart"/>
-            <w:proofErr w:type="gramStart"/>
-            <w:r>
-              <w:t>Ethan:Onboarding</w:t>
-            </w:r>
-            <w:proofErr w:type="spellEnd"/>
-            <w:proofErr w:type="gramEnd"/>
-            <w:r>
-              <w:t>/Splash Screen</w:t>
+            <w:r>
+              <w:t>Ethan:</w:t>
+            </w:r>
+            <w:r>
+              <w:t xml:space="preserve"> </w:t>
+            </w:r>
+            <w:r>
+              <w:t>Onboarding/Splash Screen</w:t>
             </w:r>
           </w:p>
           <w:p>
@@ -8018,15 +8046,14 @@
                 <w:rFonts w:ascii="Times New Roman" w:hAnsi="Times New Roman" w:cs="Times New Roman"/>
               </w:rPr>
             </w:pPr>
-            <w:proofErr w:type="spellStart"/>
-            <w:proofErr w:type="gramStart"/>
-            <w:r>
-              <w:t>Arunab:Onboarding</w:t>
-            </w:r>
-            <w:proofErr w:type="spellEnd"/>
-            <w:proofErr w:type="gramEnd"/>
-            <w:r>
-              <w:t>/Splash Screen</w:t>
+            <w:r>
+              <w:t>Arunab:</w:t>
+            </w:r>
+            <w:r>
+              <w:t xml:space="preserve"> </w:t>
+            </w:r>
+            <w:r>
+              <w:t>Onboarding/Splash Screen</w:t>
             </w:r>
           </w:p>
           <w:p>
@@ -8036,15 +8063,14 @@
                 <w:rFonts w:ascii="Times New Roman" w:hAnsi="Times New Roman" w:cs="Times New Roman"/>
               </w:rPr>
             </w:pPr>
-            <w:proofErr w:type="spellStart"/>
-            <w:proofErr w:type="gramStart"/>
-            <w:r>
-              <w:t>Dani:Weather</w:t>
-            </w:r>
-            <w:proofErr w:type="spellEnd"/>
-            <w:proofErr w:type="gramEnd"/>
-            <w:r>
-              <w:t xml:space="preserve"> API feasibility</w:t>
+            <w:r>
+              <w:t>Dani:</w:t>
+            </w:r>
+            <w:r>
+              <w:t xml:space="preserve"> </w:t>
+            </w:r>
+            <w:r>
+              <w:t>Weather API feasibility</w:t>
             </w:r>
           </w:p>
           <w:p>
@@ -8054,15 +8080,14 @@
                 <w:rFonts w:ascii="Times New Roman" w:hAnsi="Times New Roman" w:cs="Times New Roman"/>
               </w:rPr>
             </w:pPr>
-            <w:proofErr w:type="spellStart"/>
-            <w:proofErr w:type="gramStart"/>
-            <w:r>
-              <w:t>Harry:Historic</w:t>
-            </w:r>
-            <w:proofErr w:type="spellEnd"/>
-            <w:proofErr w:type="gramEnd"/>
-            <w:r>
-              <w:t xml:space="preserve"> Flight database</w:t>
+            <w:r>
+              <w:t>Harry:</w:t>
+            </w:r>
+            <w:r>
+              <w:t xml:space="preserve"> </w:t>
+            </w:r>
+            <w:r>
+              <w:t>Historic Flight database</w:t>
             </w:r>
           </w:p>
         </w:tc>
@@ -8161,13 +8186,8 @@
                 <w:rFonts w:ascii="Times New Roman" w:hAnsi="Times New Roman" w:cs="Times New Roman"/>
               </w:rPr>
             </w:pPr>
-            <w:proofErr w:type="spellStart"/>
-            <w:r>
-              <w:t>Arunab</w:t>
-            </w:r>
-            <w:proofErr w:type="spellEnd"/>
-            <w:r>
-              <w:t>: Flight Details Page</w:t>
+            <w:r>
+              <w:t>Arunab: Flight Details Page</w:t>
             </w:r>
           </w:p>
         </w:tc>
@@ -8263,13 +8283,8 @@
                 <w:rFonts w:ascii="Times New Roman" w:hAnsi="Times New Roman" w:cs="Times New Roman"/>
               </w:rPr>
             </w:pPr>
-            <w:proofErr w:type="spellStart"/>
-            <w:r>
-              <w:t>Arunab</w:t>
-            </w:r>
-            <w:proofErr w:type="spellEnd"/>
-            <w:r>
-              <w:t>:</w:t>
+            <w:r>
+              <w:t>Arunab:</w:t>
             </w:r>
           </w:p>
           <w:p>
@@ -8395,13 +8410,8 @@
                 <w:rFonts w:ascii="Times New Roman" w:hAnsi="Times New Roman" w:cs="Times New Roman"/>
               </w:rPr>
             </w:pPr>
-            <w:proofErr w:type="spellStart"/>
-            <w:r>
-              <w:t>Arunab</w:t>
-            </w:r>
-            <w:proofErr w:type="spellEnd"/>
-            <w:r>
-              <w:t>: Search page</w:t>
+            <w:r>
+              <w:t>Arunab: Search page</w:t>
             </w:r>
           </w:p>
           <w:p>
@@ -8535,13 +8545,8 @@
                 <w:rFonts w:ascii="Times New Roman" w:hAnsi="Times New Roman" w:cs="Times New Roman"/>
               </w:rPr>
             </w:pPr>
-            <w:proofErr w:type="spellStart"/>
-            <w:r>
-              <w:t>Arunab</w:t>
-            </w:r>
-            <w:proofErr w:type="spellEnd"/>
-            <w:r>
-              <w:t>: Search Functionality</w:t>
+            <w:r>
+              <w:t>Arunab: Search Functionality</w:t>
             </w:r>
           </w:p>
           <w:p>
@@ -8675,13 +8680,8 @@
                 <w:rFonts w:ascii="Times New Roman" w:hAnsi="Times New Roman" w:cs="Times New Roman"/>
               </w:rPr>
             </w:pPr>
-            <w:proofErr w:type="spellStart"/>
-            <w:r>
-              <w:t>Arunab</w:t>
-            </w:r>
-            <w:proofErr w:type="spellEnd"/>
-            <w:r>
-              <w:t>: API integration</w:t>
+            <w:r>
+              <w:t>Arunab: API integration</w:t>
             </w:r>
           </w:p>
           <w:p>
@@ -8843,14 +8843,27 @@
       <w:r>
         <w:t xml:space="preserve">Table </w:t>
       </w:r>
-      <w:fldSimple w:instr=" SEQ Table \* ARABIC ">
-        <w:r>
-          <w:rPr>
-            <w:noProof/>
-          </w:rPr>
-          <w:t>3</w:t>
-        </w:r>
-      </w:fldSimple>
+      <w:r>
+        <w:fldChar w:fldCharType="begin"/>
+      </w:r>
+      <w:r>
+        <w:instrText xml:space="preserve"> SEQ Table \* ARABIC </w:instrText>
+      </w:r>
+      <w:r>
+        <w:fldChar w:fldCharType="separate"/>
+      </w:r>
+      <w:r>
+        <w:rPr>
+          <w:noProof/>
+        </w:rPr>
+        <w:t>3</w:t>
+      </w:r>
+      <w:r>
+        <w:rPr>
+          <w:noProof/>
+        </w:rPr>
+        <w:fldChar w:fldCharType="end"/>
+      </w:r>
       <w:r>
         <w:t>: Weekly Discussion Notes</w:t>
       </w:r>
@@ -9086,11 +9099,9 @@
             <w:pPr>
               <w:pStyle w:val="NoSpacing"/>
             </w:pPr>
-            <w:proofErr w:type="spellStart"/>
-            <w:r>
-              <w:t>Github</w:t>
-            </w:r>
-            <w:proofErr w:type="spellEnd"/>
+            <w:r>
+              <w:t>GitHub</w:t>
+            </w:r>
             <w:r>
               <w:t xml:space="preserve"> repository</w:t>
             </w:r>
@@ -9788,11 +9799,9 @@
             <w:r>
               <w:t xml:space="preserve">Result: Weather API integrated into the </w:t>
             </w:r>
-            <w:proofErr w:type="gramStart"/>
-            <w:r>
-              <w:t>app,</w:t>
-            </w:r>
-            <w:proofErr w:type="gramEnd"/>
+            <w:r>
+              <w:t>app;</w:t>
+            </w:r>
             <w:r>
               <w:t xml:space="preserve"> the usages of weather data is still being discussed. PA model requirements were updated to include wind speed and direction. Work on information gathering for term report to begin the following week.</w:t>
             </w:r>
@@ -10467,14 +10476,27 @@
       <w:r>
         <w:t xml:space="preserve">Table </w:t>
       </w:r>
-      <w:fldSimple w:instr=" SEQ Table \* ARABIC ">
-        <w:r>
-          <w:rPr>
-            <w:noProof/>
-          </w:rPr>
-          <w:t>4</w:t>
-        </w:r>
-      </w:fldSimple>
+      <w:r>
+        <w:fldChar w:fldCharType="begin"/>
+      </w:r>
+      <w:r>
+        <w:instrText xml:space="preserve"> SEQ Table \* ARABIC </w:instrText>
+      </w:r>
+      <w:r>
+        <w:fldChar w:fldCharType="separate"/>
+      </w:r>
+      <w:r>
+        <w:rPr>
+          <w:noProof/>
+        </w:rPr>
+        <w:t>4</w:t>
+      </w:r>
+      <w:r>
+        <w:rPr>
+          <w:noProof/>
+        </w:rPr>
+        <w:fldChar w:fldCharType="end"/>
+      </w:r>
       <w:r>
         <w:t>: Test Cases</w:t>
       </w:r>
@@ -10917,27 +10939,23 @@
     <w:p>
       <w:pPr>
         <w:pStyle w:val="Heading1"/>
+      </w:pPr>
+      <w:r>
+        <w:lastRenderedPageBreak/>
+        <w:t>VI. Project Issues</w:t>
+      </w:r>
+      <w:bookmarkEnd w:id="38"/>
+    </w:p>
+    <w:p/>
+    <w:p>
+      <w:pPr>
+        <w:pStyle w:val="Heading2"/>
         <w:rPr>
           <w:rFonts w:ascii="Times New Roman" w:hAnsi="Times New Roman" w:cs="Times New Roman"/>
           <w:sz w:val="24"/>
           <w:szCs w:val="24"/>
         </w:rPr>
       </w:pPr>
-      <w:r>
-        <w:lastRenderedPageBreak/>
-        <w:t>VI. Project Issues</w:t>
-      </w:r>
-      <w:bookmarkEnd w:id="38"/>
-    </w:p>
-    <w:p>
-      <w:pPr>
-        <w:pStyle w:val="Heading2"/>
-        <w:rPr>
-          <w:rFonts w:ascii="Times New Roman" w:hAnsi="Times New Roman" w:cs="Times New Roman"/>
-          <w:sz w:val="24"/>
-          <w:szCs w:val="24"/>
-        </w:rPr>
-      </w:pPr>
       <w:bookmarkStart w:id="39" w:name="_Toc120457342"/>
       <w:r>
         <w:t>13. Open Issues</w:t>
@@ -10946,12 +10964,26 @@
     </w:p>
     <w:p>
       <w:pPr>
-        <w:rPr>
-          <w:rFonts w:ascii="Times New Roman" w:hAnsi="Times New Roman" w:cs="Times New Roman"/>
-        </w:rPr>
-      </w:pPr>
-      <w:r>
-        <w:t>Currently, our major issue concerns with open weather API call limits. Without subscribing to their service, we have only a limited number of Weather API calls which severely restricts feature testing. We replaced the live data with hard coded data for the purpose of development and until a better solution is found for live weather data.</w:t>
+        <w:spacing w:after="240" w:line="240" w:lineRule="auto"/>
+      </w:pPr>
+      <w:r>
+        <w:t>Currently, our major issue concerns with Flight API (API) call limits. Without subscribing to their service, we have only a limited number of Flight API calls which severely restricts feature testing. We replaced the live data with hard coded data for the purpose of development and until a better solution is found for live weather data.</w:t>
+      </w:r>
+    </w:p>
+    <w:p>
+      <w:pPr>
+        <w:spacing w:after="240" w:line="240" w:lineRule="auto"/>
+      </w:pPr>
+      <w:r>
+        <w:t>Issue with retrieving weather data of destination location:</w:t>
+      </w:r>
+    </w:p>
+    <w:p>
+      <w:pPr>
+        <w:spacing w:after="240" w:line="240" w:lineRule="auto"/>
+      </w:pPr>
+      <w:r>
+        <w:t>In the initial stages, our team decided to use the open-mateo API for weather data, since it didn’t require any API keys and we could make HTTP GET requests very easily. Later, we ran into an issue, the issue was that the API only returned weather data for location coordinates (longitude and latitude) and we only had access to the destination airport name to get the weather data.</w:t>
       </w:r>
     </w:p>
     <w:p>
@@ -10963,6 +10995,9 @@
           <w:szCs w:val="24"/>
         </w:rPr>
       </w:pPr>
+      <w:r>
+        <w:t>We navigated this problem by using the free Geocoding API provided by OpenWeatherMap.org. We first got the coordinates of the destination airport by integrating our Geocoding API and then querying the open-mateo API for the weather details.</w:t>
+      </w:r>
     </w:p>
     <w:p>
       <w:pPr>
@@ -11124,19 +11159,9 @@
           <w:rFonts w:ascii="Times New Roman" w:hAnsi="Times New Roman" w:cs="Times New Roman"/>
         </w:rPr>
       </w:pPr>
-      <w:proofErr w:type="spellStart"/>
-      <w:r>
-        <w:t>EazeGraph</w:t>
-      </w:r>
-      <w:proofErr w:type="spellEnd"/>
-      <w:r>
-        <w:t xml:space="preserve"> Android by Paul </w:t>
-      </w:r>
-      <w:proofErr w:type="spellStart"/>
-      <w:r>
-        <w:t>Roehr</w:t>
-      </w:r>
-      <w:proofErr w:type="spellEnd"/>
+      <w:r>
+        <w:t>EazeGraph Android by Paul Roehr</w:t>
+      </w:r>
     </w:p>
     <w:p>
       <w:pPr>
@@ -11154,13 +11179,8 @@
           <w:rFonts w:ascii="Times New Roman" w:hAnsi="Times New Roman" w:cs="Times New Roman"/>
         </w:rPr>
       </w:pPr>
-      <w:proofErr w:type="spellStart"/>
-      <w:r>
-        <w:t>AnyChart</w:t>
-      </w:r>
-      <w:proofErr w:type="spellEnd"/>
-      <w:r>
-        <w:t xml:space="preserve"> Android</w:t>
+      <w:r>
+        <w:t>AnyChart Android</w:t>
       </w:r>
     </w:p>
     <w:p>
@@ -15800,7 +15820,7 @@
 </file>
 
 <file path=customXml/itemProps1.xml><?xml version="1.0" encoding="utf-8"?>
-<ds:datastoreItem xmlns:ds="http://schemas.openxmlformats.org/officeDocument/2006/customXml" ds:itemID="{40A09E32-CBF7-44A3-BCE4-4606923378A3}">
+<ds:datastoreItem xmlns:ds="http://schemas.openxmlformats.org/officeDocument/2006/customXml" ds:itemID="{C1EFCC9F-F0ED-4FEF-94CA-3EF1EEB62403}">
   <ds:schemaRefs>
     <ds:schemaRef ds:uri="http://schemas.openxmlformats.org/officeDocument/2006/bibliography"/>
   </ds:schemaRefs>

</xml_diff>